<commit_message>
Recaps tercera y cuarta sesion
</commit_message>
<xml_diff>
--- a/Recap de sesiones/Recap segunda sesión.docx
+++ b/Recap de sesiones/Recap segunda sesión.docx
@@ -1,6 +1,6 @@
 
 <file path=word/document.xml><?xml version="1.0" encoding="utf-8"?>
-<w:document xmlns:wpc="http://schemas.microsoft.com/office/word/2010/wordprocessingCanvas" xmlns:cx="http://schemas.microsoft.com/office/drawing/2014/chartex" xmlns:cx1="http://schemas.microsoft.com/office/drawing/2015/9/8/chartex" xmlns:cx2="http://schemas.microsoft.com/office/drawing/2015/10/21/chartex" xmlns:cx3="http://schemas.microsoft.com/office/drawing/2016/5/9/chartex" xmlns:cx4="http://schemas.microsoft.com/office/drawing/2016/5/10/chartex" xmlns:cx5="http://schemas.microsoft.com/office/drawing/2016/5/11/chartex" xmlns:cx6="http://schemas.microsoft.com/office/drawing/2016/5/12/chartex" xmlns:cx7="http://schemas.microsoft.com/office/drawing/2016/5/13/chartex" xmlns:cx8="http://schemas.microsoft.com/office/drawing/2016/5/14/chartex" xmlns:mc="http://schemas.openxmlformats.org/markup-compatibility/2006" xmlns:aink="http://schemas.microsoft.com/office/drawing/2016/ink" xmlns:am3d="http://schemas.microsoft.com/office/drawing/2017/model3d" xmlns:o="urn:schemas-microsoft-com:office:office" xmlns:oel="http://schemas.microsoft.com/office/2019/extlst" xmlns:r="http://schemas.openxmlformats.org/officeDocument/2006/relationships" xmlns:m="http://schemas.openxmlformats.org/officeDocument/2006/math" xmlns:v="urn:schemas-microsoft-com:vml" xmlns:wp14="http://schemas.microsoft.com/office/word/2010/wordprocessingDrawing" xmlns:wp="http://schemas.openxmlformats.org/drawingml/2006/wordprocessingDrawing" xmlns:w10="urn:schemas-microsoft-com:office:word" xmlns:w="http://schemas.openxmlformats.org/wordprocessingml/2006/main" xmlns:w14="http://schemas.microsoft.com/office/word/2010/wordml" xmlns:w15="http://schemas.microsoft.com/office/word/2012/wordml" xmlns:w16cex="http://schemas.microsoft.com/office/word/2018/wordml/cex" xmlns:w16cid="http://schemas.microsoft.com/office/word/2016/wordml/cid" xmlns:w16="http://schemas.microsoft.com/office/word/2018/wordml" xmlns:w16du="http://schemas.microsoft.com/office/word/2023/wordml/word16du" xmlns:w16sdtdh="http://schemas.microsoft.com/office/word/2020/wordml/sdtdatahash" xmlns:w16se="http://schemas.microsoft.com/office/word/2015/wordml/symex" xmlns:wpg="http://schemas.microsoft.com/office/word/2010/wordprocessingGroup" xmlns:wpi="http://schemas.microsoft.com/office/word/2010/wordprocessingInk" xmlns:wne="http://schemas.microsoft.com/office/word/2006/wordml" xmlns:wps="http://schemas.microsoft.com/office/word/2010/wordprocessingShape" mc:Ignorable="w14 w15 w16se w16cid w16 w16cex w16sdtdh w16du wp14">
+<w:document xmlns:wpc="http://schemas.microsoft.com/office/word/2010/wordprocessingCanvas" xmlns:cx="http://schemas.microsoft.com/office/drawing/2014/chartex" xmlns:cx1="http://schemas.microsoft.com/office/drawing/2015/9/8/chartex" xmlns:cx2="http://schemas.microsoft.com/office/drawing/2015/10/21/chartex" xmlns:cx3="http://schemas.microsoft.com/office/drawing/2016/5/9/chartex" xmlns:cx4="http://schemas.microsoft.com/office/drawing/2016/5/10/chartex" xmlns:cx5="http://schemas.microsoft.com/office/drawing/2016/5/11/chartex" xmlns:cx6="http://schemas.microsoft.com/office/drawing/2016/5/12/chartex" xmlns:cx7="http://schemas.microsoft.com/office/drawing/2016/5/13/chartex" xmlns:cx8="http://schemas.microsoft.com/office/drawing/2016/5/14/chartex" xmlns:mc="http://schemas.openxmlformats.org/markup-compatibility/2006" xmlns:aink="http://schemas.microsoft.com/office/drawing/2016/ink" xmlns:am3d="http://schemas.microsoft.com/office/drawing/2017/model3d" xmlns:o="urn:schemas-microsoft-com:office:office" xmlns:oel="http://schemas.microsoft.com/office/2019/extlst" xmlns:r="http://schemas.openxmlformats.org/officeDocument/2006/relationships" xmlns:m="http://schemas.openxmlformats.org/officeDocument/2006/math" xmlns:v="urn:schemas-microsoft-com:vml" xmlns:wp14="http://schemas.microsoft.com/office/word/2010/wordprocessingDrawing" xmlns:wp="http://schemas.openxmlformats.org/drawingml/2006/wordprocessingDrawing" xmlns:w10="urn:schemas-microsoft-com:office:word" xmlns:w="http://schemas.openxmlformats.org/wordprocessingml/2006/main" xmlns:w14="http://schemas.microsoft.com/office/word/2010/wordml" xmlns:w15="http://schemas.microsoft.com/office/word/2012/wordml" xmlns:w16cex="http://schemas.microsoft.com/office/word/2018/wordml/cex" xmlns:w16cid="http://schemas.microsoft.com/office/word/2016/wordml/cid" xmlns:w16="http://schemas.microsoft.com/office/word/2018/wordml" xmlns:w16du="http://schemas.microsoft.com/office/word/2023/wordml/word16du" xmlns:w16sdtdh="http://schemas.microsoft.com/office/word/2020/wordml/sdtdatahash" xmlns:w16sdtfl="http://schemas.microsoft.com/office/word/2024/wordml/sdtformatlock" xmlns:w16se="http://schemas.microsoft.com/office/word/2015/wordml/symex" xmlns:wpg="http://schemas.microsoft.com/office/word/2010/wordprocessingGroup" xmlns:wpi="http://schemas.microsoft.com/office/word/2010/wordprocessingInk" xmlns:wne="http://schemas.microsoft.com/office/word/2006/wordml" xmlns:wps="http://schemas.microsoft.com/office/word/2010/wordprocessingShape" mc:Ignorable="w14 w15 w16se w16cid w16 w16cex w16sdtdh w16sdtfl w16du wp14">
   <w:body>
     <w:p>
       <w:pPr>
@@ -103,41 +103,81 @@
           <w:b/>
           <w:bCs/>
         </w:rPr>
-        <w:t>. Comprobamos que lo s datos tenían el tipo que les correspondía y normalizamos los datos para que éstos siguieran el mismo formato.</w:t>
-      </w:r>
-    </w:p>
-    <w:p>
-      <w:pPr>
-        <w:spacing w:after="0" w:line="235" w:lineRule="auto"/>
-      </w:pPr>
-      <w:r>
-        <w:t>Lo primero que hicimos fue comprobar si teníamos alfun registro duplicado, elimina</w:t>
-      </w:r>
-      <w:r>
-        <w:t>mos 14 registros.</w:t>
-      </w:r>
-    </w:p>
-    <w:p>
-      <w:pPr>
-        <w:spacing w:after="0" w:line="235" w:lineRule="auto"/>
-      </w:pPr>
-      <w:r>
-        <w:t>A lo largo de la sesión, añadimos una hoja par apoder hacer  la normalización de los datos con la función BuscarV en lugar de encadenar funciones SI.</w:t>
-      </w:r>
-    </w:p>
-    <w:p>
-      <w:pPr>
-        <w:spacing w:after="0" w:line="235" w:lineRule="auto"/>
+        <w:t xml:space="preserve">. Comprobamos que </w:t>
+      </w:r>
+      <w:proofErr w:type="spellStart"/>
+      <w:r>
         <w:rPr>
           <w:b/>
           <w:bCs/>
         </w:rPr>
-      </w:pPr>
+        <w:t>lo s</w:t>
+      </w:r>
+      <w:proofErr w:type="spellEnd"/>
       <w:r>
         <w:rPr>
           <w:b/>
           <w:bCs/>
         </w:rPr>
+        <w:t xml:space="preserve"> datos tenían el tipo que les correspondía y normalizamos los datos para que éstos siguieran el mismo formato.</w:t>
+      </w:r>
+    </w:p>
+    <w:p>
+      <w:pPr>
+        <w:spacing w:after="0" w:line="235" w:lineRule="auto"/>
+      </w:pPr>
+      <w:r>
+        <w:t xml:space="preserve">Lo primero que hicimos fue comprobar si teníamos </w:t>
+      </w:r>
+      <w:proofErr w:type="spellStart"/>
+      <w:r>
+        <w:t>alfun</w:t>
+      </w:r>
+      <w:proofErr w:type="spellEnd"/>
+      <w:r>
+        <w:t xml:space="preserve"> registro duplicado, elimina</w:t>
+      </w:r>
+      <w:r>
+        <w:t>mos 14 registros.</w:t>
+      </w:r>
+    </w:p>
+    <w:p>
+      <w:pPr>
+        <w:spacing w:after="0" w:line="235" w:lineRule="auto"/>
+      </w:pPr>
+      <w:r>
+        <w:t xml:space="preserve">A lo largo de la sesión, añadimos una hoja par </w:t>
+      </w:r>
+      <w:proofErr w:type="spellStart"/>
+      <w:r>
+        <w:t>apoder</w:t>
+      </w:r>
+      <w:proofErr w:type="spellEnd"/>
+      <w:r>
+        <w:t xml:space="preserve"> hacer  la normalización de los datos con la función </w:t>
+      </w:r>
+      <w:proofErr w:type="spellStart"/>
+      <w:r>
+        <w:t>BuscarV</w:t>
+      </w:r>
+      <w:proofErr w:type="spellEnd"/>
+      <w:r>
+        <w:t xml:space="preserve"> en lugar de encadenar funciones SI.</w:t>
+      </w:r>
+    </w:p>
+    <w:p>
+      <w:pPr>
+        <w:spacing w:after="0" w:line="235" w:lineRule="auto"/>
+        <w:rPr>
+          <w:b/>
+          <w:bCs/>
+        </w:rPr>
+      </w:pPr>
+      <w:r>
+        <w:rPr>
+          <w:b/>
+          <w:bCs/>
+        </w:rPr>
         <w:t>DESCRIPCION DE LAS COLUMNAS</w:t>
       </w:r>
     </w:p>
@@ -145,8 +185,13 @@
       <w:pPr>
         <w:spacing w:after="0" w:line="235" w:lineRule="auto"/>
       </w:pPr>
-      <w:r>
-        <w:t>CustomerID: Identificador único de cada cliente.</w:t>
+      <w:proofErr w:type="spellStart"/>
+      <w:r>
+        <w:t>CustomerID</w:t>
+      </w:r>
+      <w:proofErr w:type="spellEnd"/>
+      <w:r>
+        <w:t>: Identificador único de cada cliente.</w:t>
       </w:r>
     </w:p>
     <w:p>
@@ -176,16 +221,42 @@
       <w:pPr>
         <w:spacing w:after="0" w:line="235" w:lineRule="auto"/>
       </w:pPr>
-      <w:r>
-        <w:t xml:space="preserve">Churn Label: Etiqueta que indica si el cliente se fue (Yes ) o no (No). </w:t>
-      </w:r>
-    </w:p>
-    <w:p>
-      <w:pPr>
-        <w:spacing w:after="0" w:line="235" w:lineRule="auto"/>
-      </w:pPr>
-      <w:r>
-        <w:t>Churned: Variable binaria (0 o 1) que indica si el cietne abandonó el servicio (1) o se mantuvo (0).</w:t>
+      <w:proofErr w:type="spellStart"/>
+      <w:r>
+        <w:t>Churn</w:t>
+      </w:r>
+      <w:proofErr w:type="spellEnd"/>
+      <w:r>
+        <w:t xml:space="preserve"> </w:t>
+      </w:r>
+      <w:proofErr w:type="spellStart"/>
+      <w:r>
+        <w:t>Label</w:t>
+      </w:r>
+      <w:proofErr w:type="spellEnd"/>
+      <w:r>
+        <w:t xml:space="preserve">: Etiqueta que indica si el cliente se fue (Yes ) o no (No). </w:t>
+      </w:r>
+    </w:p>
+    <w:p>
+      <w:pPr>
+        <w:spacing w:after="0" w:line="235" w:lineRule="auto"/>
+      </w:pPr>
+      <w:proofErr w:type="spellStart"/>
+      <w:r>
+        <w:t>Churned</w:t>
+      </w:r>
+      <w:proofErr w:type="spellEnd"/>
+      <w:r>
+        <w:t xml:space="preserve">: Variable binaria (0 o 1) que indica si el </w:t>
+      </w:r>
+      <w:proofErr w:type="spellStart"/>
+      <w:r>
+        <w:t>cietne</w:t>
+      </w:r>
+      <w:proofErr w:type="spellEnd"/>
+      <w:r>
+        <w:t xml:space="preserve"> abandonó el servicio (1) o se mantuvo (0).</w:t>
       </w:r>
     </w:p>
     <w:p>
@@ -208,13 +279,55 @@
         <w:rPr>
           <w:highlight w:val="yellow"/>
         </w:rPr>
-        <w:t>los ‘yes’ eran 1 y lo s’no’ eran 0, eliminamos la columna</w:t>
-      </w:r>
-      <w:r>
-        <w:rPr>
-          <w:highlight w:val="yellow"/>
-        </w:rPr>
-        <w:t xml:space="preserve"> Churned ya que en este caso nos interesan mas los valores</w:t>
+        <w:t xml:space="preserve">los ‘yes’ eran 1 y lo </w:t>
+      </w:r>
+      <w:proofErr w:type="spellStart"/>
+      <w:r>
+        <w:rPr>
+          <w:highlight w:val="yellow"/>
+        </w:rPr>
+        <w:t>s’no</w:t>
+      </w:r>
+      <w:proofErr w:type="spellEnd"/>
+      <w:r>
+        <w:rPr>
+          <w:highlight w:val="yellow"/>
+        </w:rPr>
+        <w:t>’ eran 0, eliminamos la columna</w:t>
+      </w:r>
+      <w:r>
+        <w:rPr>
+          <w:highlight w:val="yellow"/>
+        </w:rPr>
+        <w:t xml:space="preserve"> </w:t>
+      </w:r>
+      <w:proofErr w:type="spellStart"/>
+      <w:r>
+        <w:rPr>
+          <w:highlight w:val="yellow"/>
+        </w:rPr>
+        <w:t>Churned</w:t>
+      </w:r>
+      <w:proofErr w:type="spellEnd"/>
+      <w:r>
+        <w:rPr>
+          <w:highlight w:val="yellow"/>
+        </w:rPr>
+        <w:t xml:space="preserve"> ya que en este caso nos interesan </w:t>
+      </w:r>
+      <w:proofErr w:type="spellStart"/>
+      <w:r>
+        <w:rPr>
+          <w:highlight w:val="yellow"/>
+        </w:rPr>
+        <w:t>mas</w:t>
+      </w:r>
+      <w:proofErr w:type="spellEnd"/>
+      <w:r>
+        <w:rPr>
+          <w:highlight w:val="yellow"/>
+        </w:rPr>
+        <w:t xml:space="preserve"> los valores</w:t>
       </w:r>
       <w:r>
         <w:rPr>
@@ -233,32 +346,108 @@
       <w:pPr>
         <w:spacing w:after="0" w:line="235" w:lineRule="auto"/>
       </w:pPr>
-      <w:r>
-        <w:t xml:space="preserve">Account Length (in months): Tiempo que el cliente ha estado suscrito al servicio, en meses. </w:t>
-      </w:r>
-    </w:p>
-    <w:p>
-      <w:pPr>
-        <w:spacing w:after="0" w:line="235" w:lineRule="auto"/>
-      </w:pPr>
-      <w:r>
-        <w:t>Customer Service Calls: Número de llamadas realizadas al servicio de atención al cliente.</w:t>
-      </w:r>
-    </w:p>
-    <w:p>
-      <w:pPr>
-        <w:spacing w:after="0" w:line="235" w:lineRule="auto"/>
-      </w:pPr>
-      <w:r>
-        <w:t>Avg. Monthly GB Download: Promedio mensual de datos descargados por el cliente en GB</w:t>
-      </w:r>
-    </w:p>
-    <w:p>
-      <w:pPr>
-        <w:spacing w:after="0" w:line="235" w:lineRule="auto"/>
-      </w:pPr>
-      <w:r>
-        <w:t>Unlimited Data Plan: Indica si el cliente tiene un plan de datos ilimitado (1: Sì , 0:No)</w:t>
+      <w:proofErr w:type="spellStart"/>
+      <w:r>
+        <w:t>Account</w:t>
+      </w:r>
+      <w:proofErr w:type="spellEnd"/>
+      <w:r>
+        <w:t xml:space="preserve"> </w:t>
+      </w:r>
+      <w:proofErr w:type="spellStart"/>
+      <w:r>
+        <w:t>Length</w:t>
+      </w:r>
+      <w:proofErr w:type="spellEnd"/>
+      <w:r>
+        <w:t xml:space="preserve"> (in </w:t>
+      </w:r>
+      <w:proofErr w:type="spellStart"/>
+      <w:r>
+        <w:t>months</w:t>
+      </w:r>
+      <w:proofErr w:type="spellEnd"/>
+      <w:r>
+        <w:t xml:space="preserve">): Tiempo que el cliente ha estado suscrito al servicio, en meses. </w:t>
+      </w:r>
+    </w:p>
+    <w:p>
+      <w:pPr>
+        <w:spacing w:after="0" w:line="235" w:lineRule="auto"/>
+      </w:pPr>
+      <w:proofErr w:type="spellStart"/>
+      <w:r>
+        <w:t>Customer</w:t>
+      </w:r>
+      <w:proofErr w:type="spellEnd"/>
+      <w:r>
+        <w:t xml:space="preserve"> </w:t>
+      </w:r>
+      <w:proofErr w:type="spellStart"/>
+      <w:r>
+        <w:t>Service</w:t>
+      </w:r>
+      <w:proofErr w:type="spellEnd"/>
+      <w:r>
+        <w:t xml:space="preserve"> </w:t>
+      </w:r>
+      <w:proofErr w:type="spellStart"/>
+      <w:r>
+        <w:t>Calls</w:t>
+      </w:r>
+      <w:proofErr w:type="spellEnd"/>
+      <w:r>
+        <w:t>: Número de llamadas realizadas al servicio de atención al cliente.</w:t>
+      </w:r>
+    </w:p>
+    <w:p>
+      <w:pPr>
+        <w:spacing w:after="0" w:line="235" w:lineRule="auto"/>
+      </w:pPr>
+      <w:proofErr w:type="spellStart"/>
+      <w:r>
+        <w:t>Avg</w:t>
+      </w:r>
+      <w:proofErr w:type="spellEnd"/>
+      <w:r>
+        <w:t xml:space="preserve">. </w:t>
+      </w:r>
+      <w:proofErr w:type="spellStart"/>
+      <w:r>
+        <w:t>Monthly</w:t>
+      </w:r>
+      <w:proofErr w:type="spellEnd"/>
+      <w:r>
+        <w:t xml:space="preserve"> GB </w:t>
+      </w:r>
+      <w:proofErr w:type="spellStart"/>
+      <w:r>
+        <w:t>Download</w:t>
+      </w:r>
+      <w:proofErr w:type="spellEnd"/>
+      <w:r>
+        <w:t>: Promedio mensual de datos descargados por el cliente en GB</w:t>
+      </w:r>
+    </w:p>
+    <w:p>
+      <w:pPr>
+        <w:spacing w:after="0" w:line="235" w:lineRule="auto"/>
+      </w:pPr>
+      <w:proofErr w:type="spellStart"/>
+      <w:r>
+        <w:t>Unlimited</w:t>
+      </w:r>
+      <w:proofErr w:type="spellEnd"/>
+      <w:r>
+        <w:t xml:space="preserve"> Data Plan: Indica si el cliente tiene un plan de datos ilimitado (1: </w:t>
+      </w:r>
+      <w:proofErr w:type="spellStart"/>
+      <w:r>
+        <w:t>Sì</w:t>
+      </w:r>
+      <w:proofErr w:type="spellEnd"/>
+      <w:r>
+        <w:t xml:space="preserve"> , 0:No)</w:t>
       </w:r>
     </w:p>
     <w:p>
@@ -283,23 +472,49 @@
         <w:spacing w:after="0" w:line="235" w:lineRule="auto"/>
       </w:pPr>
       <w:r>
-        <w:t>Extra Data Charges: Cargos adicionales por uso de datos más allá del límite del plan.</w:t>
-      </w:r>
-    </w:p>
-    <w:p>
-      <w:pPr>
-        <w:spacing w:after="0" w:line="235" w:lineRule="auto"/>
-      </w:pPr>
-      <w:r>
-        <w:t>State: Estado de residencia del cliente.</w:t>
-      </w:r>
-    </w:p>
-    <w:p>
-      <w:pPr>
-        <w:spacing w:after="0" w:line="235" w:lineRule="auto"/>
-      </w:pPr>
-      <w:r>
-        <w:t>Phone Number Número de teléfono del cliente.</w:t>
+        <w:t xml:space="preserve">Extra Data </w:t>
+      </w:r>
+      <w:proofErr w:type="spellStart"/>
+      <w:r>
+        <w:t>Charges</w:t>
+      </w:r>
+      <w:proofErr w:type="spellEnd"/>
+      <w:r>
+        <w:t>: Cargos adicionales por uso de datos más allá del límite del plan.</w:t>
+      </w:r>
+    </w:p>
+    <w:p>
+      <w:pPr>
+        <w:spacing w:after="0" w:line="235" w:lineRule="auto"/>
+      </w:pPr>
+      <w:proofErr w:type="spellStart"/>
+      <w:r>
+        <w:t>State</w:t>
+      </w:r>
+      <w:proofErr w:type="spellEnd"/>
+      <w:r>
+        <w:t>: Estado de residencia del cliente.</w:t>
+      </w:r>
+    </w:p>
+    <w:p>
+      <w:pPr>
+        <w:spacing w:after="0" w:line="235" w:lineRule="auto"/>
+      </w:pPr>
+      <w:proofErr w:type="spellStart"/>
+      <w:r>
+        <w:t>Phone</w:t>
+      </w:r>
+      <w:proofErr w:type="spellEnd"/>
+      <w:r>
+        <w:t xml:space="preserve"> </w:t>
+      </w:r>
+      <w:proofErr w:type="spellStart"/>
+      <w:r>
+        <w:t>Number</w:t>
+      </w:r>
+      <w:proofErr w:type="spellEnd"/>
+      <w:r>
+        <w:t xml:space="preserve"> Número de teléfono del cliente.</w:t>
       </w:r>
     </w:p>
     <w:p>
@@ -320,8 +535,13 @@
       <w:pPr>
         <w:spacing w:after="0" w:line="235" w:lineRule="auto"/>
       </w:pPr>
-      <w:r>
-        <w:t>Gender: Género del cliente.</w:t>
+      <w:proofErr w:type="spellStart"/>
+      <w:r>
+        <w:t>Gender</w:t>
+      </w:r>
+      <w:proofErr w:type="spellEnd"/>
+      <w:r>
+        <w:t>: Género del cliente.</w:t>
       </w:r>
     </w:p>
     <w:p>
@@ -350,8 +570,21 @@
       <w:pPr>
         <w:spacing w:after="0" w:line="235" w:lineRule="auto"/>
       </w:pPr>
-      <w:r>
-        <w:t>Under 30: Indica si el cliente es menor de 30 años (1: Sì , 0:No).</w:t>
+      <w:proofErr w:type="spellStart"/>
+      <w:r>
+        <w:t>Under</w:t>
+      </w:r>
+      <w:proofErr w:type="spellEnd"/>
+      <w:r>
+        <w:t xml:space="preserve"> 30: Indica si el cliente es menor de 30 años (1: </w:t>
+      </w:r>
+      <w:proofErr w:type="spellStart"/>
+      <w:r>
+        <w:t>Sì</w:t>
+      </w:r>
+      <w:proofErr w:type="spellEnd"/>
+      <w:r>
+        <w:t xml:space="preserve"> , 0:No).</w:t>
       </w:r>
     </w:p>
     <w:p>
@@ -368,15 +601,37 @@
         <w:rPr>
           <w:highlight w:val="yellow"/>
         </w:rPr>
-        <w:t xml:space="preserve"> valores afirmativos de esta columna fueran coherentes con los valors de la columna Age.</w:t>
-      </w:r>
-    </w:p>
-    <w:p>
-      <w:pPr>
-        <w:spacing w:after="0" w:line="235" w:lineRule="auto"/>
-      </w:pPr>
-      <w:r>
-        <w:t>Senior: Indica si el cliente es mayor de 65 años (1: Sì , 0:No).</w:t>
+        <w:t xml:space="preserve"> valores afirmativos de esta columna fueran coherentes con los </w:t>
+      </w:r>
+      <w:proofErr w:type="spellStart"/>
+      <w:r>
+        <w:rPr>
+          <w:highlight w:val="yellow"/>
+        </w:rPr>
+        <w:t>valors</w:t>
+      </w:r>
+      <w:proofErr w:type="spellEnd"/>
+      <w:r>
+        <w:rPr>
+          <w:highlight w:val="yellow"/>
+        </w:rPr>
+        <w:t xml:space="preserve"> de la columna Age.</w:t>
+      </w:r>
+    </w:p>
+    <w:p>
+      <w:pPr>
+        <w:spacing w:after="0" w:line="235" w:lineRule="auto"/>
+      </w:pPr>
+      <w:r>
+        <w:t xml:space="preserve">Senior: Indica si el cliente es mayor de 65 años (1: </w:t>
+      </w:r>
+      <w:proofErr w:type="spellStart"/>
+      <w:r>
+        <w:t>Sì</w:t>
+      </w:r>
+      <w:proofErr w:type="spellEnd"/>
+      <w:r>
+        <w:t xml:space="preserve"> , 0:No).</w:t>
       </w:r>
     </w:p>
     <w:p>
@@ -431,66 +686,188 @@
       <w:pPr>
         <w:spacing w:after="0" w:line="235" w:lineRule="auto"/>
       </w:pPr>
-      <w:r>
-        <w:t>Group: Indica si el cliente tiene contratado un plan familiar.</w:t>
-      </w:r>
-    </w:p>
-    <w:p>
-      <w:pPr>
-        <w:spacing w:after="0" w:line="235" w:lineRule="auto"/>
-      </w:pPr>
+      <w:proofErr w:type="spellStart"/>
+      <w:r>
+        <w:t>Group</w:t>
+      </w:r>
+      <w:proofErr w:type="spellEnd"/>
+      <w:r>
+        <w:t>: Indica si el cliente tiene contratado un plan familiar.</w:t>
+      </w:r>
+    </w:p>
+    <w:p>
+      <w:pPr>
+        <w:spacing w:after="0" w:line="235" w:lineRule="auto"/>
+      </w:pPr>
+      <w:proofErr w:type="spellStart"/>
       <w:r>
         <w:lastRenderedPageBreak/>
-        <w:t>Number of Customers in Group: Número de clientes que pertenecen al mismo plan familiar.</w:t>
-      </w:r>
-    </w:p>
-    <w:p>
-      <w:pPr>
-        <w:spacing w:after="0" w:line="235" w:lineRule="auto"/>
-      </w:pPr>
-      <w:r>
-        <w:t>Device Protection &amp; Online Backup: Indica si el cliente tiene protección de dispositivo y respaldo en línea.</w:t>
-      </w:r>
-    </w:p>
-    <w:p>
-      <w:pPr>
-        <w:spacing w:after="0" w:line="235" w:lineRule="auto"/>
-      </w:pPr>
-      <w:r>
-        <w:t>Contract Type: Tipo de contrato(Mensual, anual, etc.).</w:t>
-      </w:r>
-    </w:p>
-    <w:p>
-      <w:pPr>
-        <w:spacing w:after="0" w:line="235" w:lineRule="auto"/>
-      </w:pPr>
-      <w:r>
-        <w:t>Payment Method: Método de pago utilizado por el cliente.</w:t>
-      </w:r>
-    </w:p>
-    <w:p>
-      <w:pPr>
-        <w:spacing w:after="0" w:line="235" w:lineRule="auto"/>
-      </w:pPr>
-      <w:r>
-        <w:rPr>
-          <w:highlight w:val="yellow"/>
-        </w:rPr>
-        <w:t xml:space="preserve">#Esta columna tenia registros en minúsculas y </w:t>
-      </w:r>
-      <w:r>
-        <w:rPr>
-          <w:highlight w:val="yellow"/>
-        </w:rPr>
-        <w:t>mayúsculas, se estandarizaron poniendolo en formato Nombre Propio</w:t>
-      </w:r>
-    </w:p>
-    <w:p>
-      <w:pPr>
-        <w:spacing w:after="0" w:line="235" w:lineRule="auto"/>
-      </w:pPr>
-      <w:r>
-        <w:t>Monthly Charges: Cargo mensual que el cliente paga por el servicio.</w:t>
+        <w:t>Number</w:t>
+      </w:r>
+      <w:proofErr w:type="spellEnd"/>
+      <w:r>
+        <w:t xml:space="preserve"> </w:t>
+      </w:r>
+      <w:proofErr w:type="spellStart"/>
+      <w:r>
+        <w:t>of</w:t>
+      </w:r>
+      <w:proofErr w:type="spellEnd"/>
+      <w:r>
+        <w:t xml:space="preserve"> </w:t>
+      </w:r>
+      <w:proofErr w:type="spellStart"/>
+      <w:r>
+        <w:t>Customers</w:t>
+      </w:r>
+      <w:proofErr w:type="spellEnd"/>
+      <w:r>
+        <w:t xml:space="preserve"> in </w:t>
+      </w:r>
+      <w:proofErr w:type="spellStart"/>
+      <w:r>
+        <w:t>Group</w:t>
+      </w:r>
+      <w:proofErr w:type="spellEnd"/>
+      <w:r>
+        <w:t>: Número de clientes que pertenecen al mismo plan familiar.</w:t>
+      </w:r>
+    </w:p>
+    <w:p>
+      <w:pPr>
+        <w:spacing w:after="0" w:line="235" w:lineRule="auto"/>
+      </w:pPr>
+      <w:proofErr w:type="spellStart"/>
+      <w:r>
+        <w:t>Device</w:t>
+      </w:r>
+      <w:proofErr w:type="spellEnd"/>
+      <w:r>
+        <w:t xml:space="preserve"> </w:t>
+      </w:r>
+      <w:proofErr w:type="spellStart"/>
+      <w:r>
+        <w:t>Protection</w:t>
+      </w:r>
+      <w:proofErr w:type="spellEnd"/>
+      <w:r>
+        <w:t xml:space="preserve"> &amp; Online </w:t>
+      </w:r>
+      <w:proofErr w:type="spellStart"/>
+      <w:r>
+        <w:t>Backup</w:t>
+      </w:r>
+      <w:proofErr w:type="spellEnd"/>
+      <w:r>
+        <w:t>: Indica si el cliente tiene protección de dispositivo y respaldo en línea.</w:t>
+      </w:r>
+    </w:p>
+    <w:p>
+      <w:pPr>
+        <w:spacing w:after="0" w:line="235" w:lineRule="auto"/>
+      </w:pPr>
+      <w:proofErr w:type="spellStart"/>
+      <w:r>
+        <w:t>Contract</w:t>
+      </w:r>
+      <w:proofErr w:type="spellEnd"/>
+      <w:r>
+        <w:t xml:space="preserve"> </w:t>
+      </w:r>
+      <w:proofErr w:type="spellStart"/>
+      <w:r>
+        <w:t>Type</w:t>
+      </w:r>
+      <w:proofErr w:type="spellEnd"/>
+      <w:r>
+        <w:t>: Tipo de contrato(Mensual, anual, etc.).</w:t>
+      </w:r>
+    </w:p>
+    <w:p>
+      <w:pPr>
+        <w:spacing w:after="0" w:line="235" w:lineRule="auto"/>
+      </w:pPr>
+      <w:proofErr w:type="spellStart"/>
+      <w:r>
+        <w:t>Payment</w:t>
+      </w:r>
+      <w:proofErr w:type="spellEnd"/>
+      <w:r>
+        <w:t xml:space="preserve"> </w:t>
+      </w:r>
+      <w:proofErr w:type="spellStart"/>
+      <w:r>
+        <w:t>Method</w:t>
+      </w:r>
+      <w:proofErr w:type="spellEnd"/>
+      <w:r>
+        <w:t>: Método de pago utilizado por el cliente.</w:t>
+      </w:r>
+    </w:p>
+    <w:p>
+      <w:pPr>
+        <w:spacing w:after="0" w:line="235" w:lineRule="auto"/>
+      </w:pPr>
+      <w:r>
+        <w:rPr>
+          <w:highlight w:val="yellow"/>
+        </w:rPr>
+        <w:t xml:space="preserve">#Esta columna </w:t>
+      </w:r>
+      <w:proofErr w:type="spellStart"/>
+      <w:r>
+        <w:rPr>
+          <w:highlight w:val="yellow"/>
+        </w:rPr>
+        <w:t>tenia</w:t>
+      </w:r>
+      <w:proofErr w:type="spellEnd"/>
+      <w:r>
+        <w:rPr>
+          <w:highlight w:val="yellow"/>
+        </w:rPr>
+        <w:t xml:space="preserve"> registros en minúsculas y </w:t>
+      </w:r>
+      <w:r>
+        <w:rPr>
+          <w:highlight w:val="yellow"/>
+        </w:rPr>
+        <w:t xml:space="preserve">mayúsculas, se estandarizaron </w:t>
+      </w:r>
+      <w:proofErr w:type="spellStart"/>
+      <w:r>
+        <w:rPr>
+          <w:highlight w:val="yellow"/>
+        </w:rPr>
+        <w:t>poniendolo</w:t>
+      </w:r>
+      <w:proofErr w:type="spellEnd"/>
+      <w:r>
+        <w:rPr>
+          <w:highlight w:val="yellow"/>
+        </w:rPr>
+        <w:t xml:space="preserve"> en formato Nombre Propio</w:t>
+      </w:r>
+    </w:p>
+    <w:p>
+      <w:pPr>
+        <w:spacing w:after="0" w:line="235" w:lineRule="auto"/>
+      </w:pPr>
+      <w:proofErr w:type="spellStart"/>
+      <w:r>
+        <w:t>Monthly</w:t>
+      </w:r>
+      <w:proofErr w:type="spellEnd"/>
+      <w:r>
+        <w:t xml:space="preserve"> </w:t>
+      </w:r>
+      <w:proofErr w:type="spellStart"/>
+      <w:r>
+        <w:t>Charges</w:t>
+      </w:r>
+      <w:proofErr w:type="spellEnd"/>
+      <w:r>
+        <w:t>: Cargo mensual que el cliente paga por el servicio.</w:t>
       </w:r>
     </w:p>
     <w:p>
@@ -507,45 +884,112 @@
         <w:rPr>
           <w:highlight w:val="yellow"/>
         </w:rPr>
-        <w:t>Esta columna tenia valores numéricos y otros con la unidad monetaria. Se elimino la unidad monetaria</w:t>
-      </w:r>
-      <w:r>
-        <w:rPr>
-          <w:highlight w:val="yellow"/>
-        </w:rPr>
-        <w:t xml:space="preserve"> y se añadió al nombre de columna, se convirtieron los datos a numero.</w:t>
-      </w:r>
-    </w:p>
-    <w:p>
-      <w:pPr>
-        <w:spacing w:after="0" w:line="235" w:lineRule="auto"/>
-      </w:pPr>
-      <w:r>
-        <w:t>Total Charges: Cargos totales acumulados durante la suscripción.</w:t>
-      </w:r>
-    </w:p>
-    <w:p>
-      <w:pPr>
-        <w:spacing w:after="0" w:line="235" w:lineRule="auto"/>
-      </w:pPr>
-      <w:r>
-        <w:t>Churn Category: Categoría que indica el motivo de la deserción (churn).</w:t>
-      </w:r>
-    </w:p>
-    <w:p>
-      <w:pPr>
-        <w:spacing w:after="0" w:line="235" w:lineRule="auto"/>
-      </w:pPr>
-      <w:r>
-        <w:t>Churn Reason: Razón específica por la que el cliente abandonó el servicio.</w:t>
-      </w:r>
-    </w:p>
-    <w:p>
-      <w:pPr>
-        <w:spacing w:after="0" w:line="235" w:lineRule="auto"/>
-      </w:pPr>
-      <w:r>
-        <w:t>Contact Date: Fecha del último contacto con el cliente.</w:t>
+        <w:t xml:space="preserve">Esta columna </w:t>
+      </w:r>
+      <w:proofErr w:type="spellStart"/>
+      <w:r>
+        <w:rPr>
+          <w:highlight w:val="yellow"/>
+        </w:rPr>
+        <w:t>tenia</w:t>
+      </w:r>
+      <w:proofErr w:type="spellEnd"/>
+      <w:r>
+        <w:rPr>
+          <w:highlight w:val="yellow"/>
+        </w:rPr>
+        <w:t xml:space="preserve"> valores numéricos y otros con la unidad monetaria. Se elimino la unidad monetaria</w:t>
+      </w:r>
+      <w:r>
+        <w:rPr>
+          <w:highlight w:val="yellow"/>
+        </w:rPr>
+        <w:t xml:space="preserve"> y se añadió al nombre de columna, se convirtieron los datos a </w:t>
+      </w:r>
+      <w:proofErr w:type="spellStart"/>
+      <w:r>
+        <w:rPr>
+          <w:highlight w:val="yellow"/>
+        </w:rPr>
+        <w:t>numero</w:t>
+      </w:r>
+      <w:proofErr w:type="spellEnd"/>
+      <w:r>
+        <w:rPr>
+          <w:highlight w:val="yellow"/>
+        </w:rPr>
+        <w:t>.</w:t>
+      </w:r>
+    </w:p>
+    <w:p>
+      <w:pPr>
+        <w:spacing w:after="0" w:line="235" w:lineRule="auto"/>
+      </w:pPr>
+      <w:r>
+        <w:t xml:space="preserve">Total </w:t>
+      </w:r>
+      <w:proofErr w:type="spellStart"/>
+      <w:r>
+        <w:t>Charges</w:t>
+      </w:r>
+      <w:proofErr w:type="spellEnd"/>
+      <w:r>
+        <w:t>: Cargos totales acumulados durante la suscripción.</w:t>
+      </w:r>
+    </w:p>
+    <w:p>
+      <w:pPr>
+        <w:spacing w:after="0" w:line="235" w:lineRule="auto"/>
+      </w:pPr>
+      <w:proofErr w:type="spellStart"/>
+      <w:r>
+        <w:t>Churn</w:t>
+      </w:r>
+      <w:proofErr w:type="spellEnd"/>
+      <w:r>
+        <w:t xml:space="preserve"> </w:t>
+      </w:r>
+      <w:proofErr w:type="spellStart"/>
+      <w:r>
+        <w:t>Category</w:t>
+      </w:r>
+      <w:proofErr w:type="spellEnd"/>
+      <w:r>
+        <w:t>: Categoría que indica el motivo de la deserción (</w:t>
+      </w:r>
+      <w:proofErr w:type="spellStart"/>
+      <w:r>
+        <w:t>churn</w:t>
+      </w:r>
+      <w:proofErr w:type="spellEnd"/>
+      <w:r>
+        <w:t>).</w:t>
+      </w:r>
+    </w:p>
+    <w:p>
+      <w:pPr>
+        <w:spacing w:after="0" w:line="235" w:lineRule="auto"/>
+      </w:pPr>
+      <w:proofErr w:type="spellStart"/>
+      <w:r>
+        <w:t>Churn</w:t>
+      </w:r>
+      <w:proofErr w:type="spellEnd"/>
+      <w:r>
+        <w:t xml:space="preserve"> Reason: Razón específica por la que el cliente abandonó el servicio.</w:t>
+      </w:r>
+    </w:p>
+    <w:p>
+      <w:pPr>
+        <w:spacing w:after="0" w:line="235" w:lineRule="auto"/>
+      </w:pPr>
+      <w:proofErr w:type="spellStart"/>
+      <w:r>
+        <w:t>Contact</w:t>
+      </w:r>
+      <w:proofErr w:type="spellEnd"/>
+      <w:r>
+        <w:t xml:space="preserve"> Date: Fecha del último contacto con el cliente.</w:t>
       </w:r>
     </w:p>
     <w:p>
@@ -562,34 +1006,74 @@
         <w:rPr>
           <w:highlight w:val="yellow"/>
         </w:rPr>
-        <w:t>e ÇExcel interpretara los datos como datos de tipo fecha</w:t>
-      </w:r>
-    </w:p>
-    <w:p>
-      <w:pPr>
-        <w:spacing w:after="0" w:line="235" w:lineRule="auto"/>
-      </w:pPr>
-      <w:r>
-        <w:t>Last Transaction Date: Fecha de la última transacción realizada por el cliente.</w:t>
-      </w:r>
-    </w:p>
-    <w:p>
-      <w:pPr>
-        <w:spacing w:after="0" w:line="235" w:lineRule="auto"/>
-      </w:pPr>
-      <w:r>
-        <w:t>Tenure(in months): Tiempo total de suscripción del cliente.</w:t>
-      </w:r>
-    </w:p>
-    <w:p>
-      <w:pPr>
-        <w:spacing w:after="0" w:line="235" w:lineRule="auto"/>
-      </w:pPr>
-      <w:r>
-        <w:rPr>
-          <w:highlight w:val="yellow"/>
-        </w:rPr>
-        <w:t xml:space="preserve">#Esta columna se elimino, ya que </w:t>
+        <w:t>e Excel interpretara los datos como datos de tipo fecha</w:t>
+      </w:r>
+    </w:p>
+    <w:p>
+      <w:pPr>
+        <w:spacing w:after="0" w:line="235" w:lineRule="auto"/>
+      </w:pPr>
+      <w:proofErr w:type="spellStart"/>
+      <w:r>
+        <w:t>Last</w:t>
+      </w:r>
+      <w:proofErr w:type="spellEnd"/>
+      <w:r>
+        <w:t xml:space="preserve"> </w:t>
+      </w:r>
+      <w:proofErr w:type="spellStart"/>
+      <w:r>
+        <w:t>Transaction</w:t>
+      </w:r>
+      <w:proofErr w:type="spellEnd"/>
+      <w:r>
+        <w:t xml:space="preserve"> Date: Fecha de la última transacción realizada por el cliente.</w:t>
+      </w:r>
+    </w:p>
+    <w:p>
+      <w:pPr>
+        <w:spacing w:after="0" w:line="235" w:lineRule="auto"/>
+      </w:pPr>
+      <w:proofErr w:type="spellStart"/>
+      <w:r>
+        <w:t>Tenure</w:t>
+      </w:r>
+      <w:proofErr w:type="spellEnd"/>
+      <w:r>
+        <w:t xml:space="preserve">(in </w:t>
+      </w:r>
+      <w:proofErr w:type="spellStart"/>
+      <w:r>
+        <w:t>months</w:t>
+      </w:r>
+      <w:proofErr w:type="spellEnd"/>
+      <w:r>
+        <w:t>): Tiempo total de suscripción del cliente.</w:t>
+      </w:r>
+    </w:p>
+    <w:p>
+      <w:pPr>
+        <w:spacing w:after="0" w:line="235" w:lineRule="auto"/>
+      </w:pPr>
+      <w:r>
+        <w:rPr>
+          <w:highlight w:val="yellow"/>
+        </w:rPr>
+        <w:t xml:space="preserve">#Esta columna se </w:t>
+      </w:r>
+      <w:proofErr w:type="spellStart"/>
+      <w:r>
+        <w:rPr>
+          <w:highlight w:val="yellow"/>
+        </w:rPr>
+        <w:t>elimino</w:t>
+      </w:r>
+      <w:proofErr w:type="spellEnd"/>
+      <w:r>
+        <w:rPr>
+          <w:highlight w:val="yellow"/>
+        </w:rPr>
+        <w:t xml:space="preserve">, ya que </w:t>
       </w:r>
       <w:r>
         <w:rPr>
@@ -608,8 +1092,21 @@
       <w:pPr>
         <w:spacing w:after="0" w:line="235" w:lineRule="auto"/>
       </w:pPr>
-      <w:r>
-        <w:t>Customer Segment: Clasificación del cliente según su nivel de uso o importancia (Alto, Medio, Bajo).</w:t>
+      <w:proofErr w:type="spellStart"/>
+      <w:r>
+        <w:t>Customer</w:t>
+      </w:r>
+      <w:proofErr w:type="spellEnd"/>
+      <w:r>
+        <w:t xml:space="preserve"> </w:t>
+      </w:r>
+      <w:proofErr w:type="spellStart"/>
+      <w:r>
+        <w:t>Segment</w:t>
+      </w:r>
+      <w:proofErr w:type="spellEnd"/>
+      <w:r>
+        <w:t>: Clasificación del cliente según su nivel de uso o importancia (Alto, Medio, Bajo).</w:t>
       </w:r>
     </w:p>
     <w:p>
@@ -627,35 +1124,128 @@
       <w:pPr>
         <w:spacing w:after="0" w:line="235" w:lineRule="auto"/>
       </w:pPr>
-      <w:r>
-        <w:t>Average Monthly Expenses: Gasto promedio mensual del cliente</w:t>
-      </w:r>
-    </w:p>
-    <w:p>
-      <w:pPr>
-        <w:spacing w:after="0" w:line="235" w:lineRule="auto"/>
-      </w:pPr>
-      <w:r>
-        <w:rPr>
-          <w:highlight w:val="yellow"/>
-        </w:rPr>
-        <w:t>#Se redujo el numero de decimales de la columna</w:t>
-      </w:r>
-    </w:p>
-    <w:p>
-      <w:pPr>
-        <w:spacing w:after="0" w:line="235" w:lineRule="auto"/>
-      </w:pPr>
-      <w:r>
-        <w:t>Number of Complaints of support: Número de quejas o interacciones con el servicio de soporte</w:t>
-      </w:r>
-    </w:p>
-    <w:p>
-      <w:pPr>
-        <w:spacing w:after="0" w:line="235" w:lineRule="auto"/>
-      </w:pPr>
-      <w:r>
-        <w:t>Preferec Contact Method: Método preferido por el cliente para ser contactado (email teléfono,etc.).</w:t>
+      <w:proofErr w:type="spellStart"/>
+      <w:r>
+        <w:t>Average</w:t>
+      </w:r>
+      <w:proofErr w:type="spellEnd"/>
+      <w:r>
+        <w:t xml:space="preserve"> </w:t>
+      </w:r>
+      <w:proofErr w:type="spellStart"/>
+      <w:r>
+        <w:t>Monthly</w:t>
+      </w:r>
+      <w:proofErr w:type="spellEnd"/>
+      <w:r>
+        <w:t xml:space="preserve"> Expenses: Gasto promedio mensual del cliente</w:t>
+      </w:r>
+    </w:p>
+    <w:p>
+      <w:pPr>
+        <w:spacing w:after="0" w:line="235" w:lineRule="auto"/>
+      </w:pPr>
+      <w:r>
+        <w:rPr>
+          <w:highlight w:val="yellow"/>
+        </w:rPr>
+        <w:t xml:space="preserve">#Se redujo el </w:t>
+      </w:r>
+      <w:proofErr w:type="spellStart"/>
+      <w:r>
+        <w:rPr>
+          <w:highlight w:val="yellow"/>
+        </w:rPr>
+        <w:t>numero</w:t>
+      </w:r>
+      <w:proofErr w:type="spellEnd"/>
+      <w:r>
+        <w:rPr>
+          <w:highlight w:val="yellow"/>
+        </w:rPr>
+        <w:t xml:space="preserve"> de decimales de la columna</w:t>
+      </w:r>
+    </w:p>
+    <w:p>
+      <w:pPr>
+        <w:spacing w:after="0" w:line="235" w:lineRule="auto"/>
+      </w:pPr>
+      <w:proofErr w:type="spellStart"/>
+      <w:r>
+        <w:t>Number</w:t>
+      </w:r>
+      <w:proofErr w:type="spellEnd"/>
+      <w:r>
+        <w:t xml:space="preserve"> </w:t>
+      </w:r>
+      <w:proofErr w:type="spellStart"/>
+      <w:r>
+        <w:t>of</w:t>
+      </w:r>
+      <w:proofErr w:type="spellEnd"/>
+      <w:r>
+        <w:t xml:space="preserve"> </w:t>
+      </w:r>
+      <w:proofErr w:type="spellStart"/>
+      <w:r>
+        <w:t>Complaints</w:t>
+      </w:r>
+      <w:proofErr w:type="spellEnd"/>
+      <w:r>
+        <w:t xml:space="preserve"> </w:t>
+      </w:r>
+      <w:proofErr w:type="spellStart"/>
+      <w:r>
+        <w:t>of</w:t>
+      </w:r>
+      <w:proofErr w:type="spellEnd"/>
+      <w:r>
+        <w:t xml:space="preserve"> </w:t>
+      </w:r>
+      <w:proofErr w:type="spellStart"/>
+      <w:r>
+        <w:t>support</w:t>
+      </w:r>
+      <w:proofErr w:type="spellEnd"/>
+      <w:r>
+        <w:t>: Número de quejas o interacciones con el servicio de soporte</w:t>
+      </w:r>
+    </w:p>
+    <w:p>
+      <w:pPr>
+        <w:spacing w:after="0" w:line="235" w:lineRule="auto"/>
+      </w:pPr>
+      <w:proofErr w:type="spellStart"/>
+      <w:r>
+        <w:t>Preferec</w:t>
+      </w:r>
+      <w:proofErr w:type="spellEnd"/>
+      <w:r>
+        <w:t xml:space="preserve"> </w:t>
+      </w:r>
+      <w:proofErr w:type="spellStart"/>
+      <w:r>
+        <w:t>Contact</w:t>
+      </w:r>
+      <w:proofErr w:type="spellEnd"/>
+      <w:r>
+        <w:t xml:space="preserve"> </w:t>
+      </w:r>
+      <w:proofErr w:type="spellStart"/>
+      <w:r>
+        <w:t>Method</w:t>
+      </w:r>
+      <w:proofErr w:type="spellEnd"/>
+      <w:r>
+        <w:t xml:space="preserve">: Método preferido por el cliente para ser contactado (email </w:t>
+      </w:r>
+      <w:proofErr w:type="spellStart"/>
+      <w:r>
+        <w:t>teléfono,etc</w:t>
+      </w:r>
+      <w:proofErr w:type="spellEnd"/>
+      <w:r>
+        <w:t>.).</w:t>
       </w:r>
     </w:p>
     <w:p>
@@ -673,8 +1263,21 @@
       <w:pPr>
         <w:spacing w:after="0" w:line="235" w:lineRule="auto"/>
       </w:pPr>
-      <w:r>
-        <w:t>Applied Discount: Indica si se ha aplicado algún descuento al cliente.</w:t>
+      <w:proofErr w:type="spellStart"/>
+      <w:r>
+        <w:t>Applied</w:t>
+      </w:r>
+      <w:proofErr w:type="spellEnd"/>
+      <w:r>
+        <w:t xml:space="preserve"> </w:t>
+      </w:r>
+      <w:proofErr w:type="spellStart"/>
+      <w:r>
+        <w:t>Discount</w:t>
+      </w:r>
+      <w:proofErr w:type="spellEnd"/>
+      <w:r>
+        <w:t>: Indica si se ha aplicado algún descuento al cliente.</w:t>
       </w:r>
     </w:p>
     <w:p>
@@ -712,15 +1315,28 @@
         <w:rPr>
           <w:highlight w:val="yellow"/>
         </w:rPr>
-        <w:t>#Eliminamos esta columna ya que no nos aporta valor en el analisis</w:t>
-      </w:r>
-    </w:p>
-    <w:p>
-      <w:pPr>
-        <w:spacing w:after="0" w:line="235" w:lineRule="auto"/>
-      </w:pPr>
-      <w:r>
-        <w:t>Internal Notes: Notas internas relacionadas con el cliente.</w:t>
+        <w:t xml:space="preserve">#Eliminamos esta columna ya que no nos aporta valor en el </w:t>
+      </w:r>
+      <w:proofErr w:type="spellStart"/>
+      <w:r>
+        <w:rPr>
+          <w:highlight w:val="yellow"/>
+        </w:rPr>
+        <w:t>analisis</w:t>
+      </w:r>
+      <w:proofErr w:type="spellEnd"/>
+    </w:p>
+    <w:p>
+      <w:pPr>
+        <w:spacing w:after="0" w:line="235" w:lineRule="auto"/>
+      </w:pPr>
+      <w:proofErr w:type="spellStart"/>
+      <w:r>
+        <w:t>Internal</w:t>
+      </w:r>
+      <w:proofErr w:type="spellEnd"/>
+      <w:r>
+        <w:t xml:space="preserve"> Notes: Notas internas relacionadas con el cliente.</w:t>
       </w:r>
     </w:p>
     <w:p>
@@ -757,7 +1373,23 @@
         <w:spacing w:after="0" w:line="235" w:lineRule="auto"/>
       </w:pPr>
       <w:r>
-        <w:t>-Churn Label: Ojo que esta es importante.</w:t>
+        <w:t>-</w:t>
+      </w:r>
+      <w:proofErr w:type="spellStart"/>
+      <w:r>
+        <w:t>Churn</w:t>
+      </w:r>
+      <w:proofErr w:type="spellEnd"/>
+      <w:r>
+        <w:t xml:space="preserve"> </w:t>
+      </w:r>
+      <w:proofErr w:type="spellStart"/>
+      <w:r>
+        <w:t>Label</w:t>
+      </w:r>
+      <w:proofErr w:type="spellEnd"/>
+      <w:r>
+        <w:t>: Ojo que esta es importante.</w:t>
       </w:r>
     </w:p>
     <w:p>
@@ -832,7 +1464,7 @@
 </file>
 
 <file path=word/numbering.xml><?xml version="1.0" encoding="utf-8"?>
-<w:numbering xmlns:wpc="http://schemas.microsoft.com/office/word/2010/wordprocessingCanvas" xmlns:cx="http://schemas.microsoft.com/office/drawing/2014/chartex" xmlns:cx1="http://schemas.microsoft.com/office/drawing/2015/9/8/chartex" xmlns:cx2="http://schemas.microsoft.com/office/drawing/2015/10/21/chartex" xmlns:cx3="http://schemas.microsoft.com/office/drawing/2016/5/9/chartex" xmlns:cx4="http://schemas.microsoft.com/office/drawing/2016/5/10/chartex" xmlns:cx5="http://schemas.microsoft.com/office/drawing/2016/5/11/chartex" xmlns:cx6="http://schemas.microsoft.com/office/drawing/2016/5/12/chartex" xmlns:cx7="http://schemas.microsoft.com/office/drawing/2016/5/13/chartex" xmlns:cx8="http://schemas.microsoft.com/office/drawing/2016/5/14/chartex" xmlns:mc="http://schemas.openxmlformats.org/markup-compatibility/2006" xmlns:aink="http://schemas.microsoft.com/office/drawing/2016/ink" xmlns:am3d="http://schemas.microsoft.com/office/drawing/2017/model3d" xmlns:o="urn:schemas-microsoft-com:office:office" xmlns:oel="http://schemas.microsoft.com/office/2019/extlst" xmlns:r="http://schemas.openxmlformats.org/officeDocument/2006/relationships" xmlns:m="http://schemas.openxmlformats.org/officeDocument/2006/math" xmlns:v="urn:schemas-microsoft-com:vml" xmlns:wp14="http://schemas.microsoft.com/office/word/2010/wordprocessingDrawing" xmlns:wp="http://schemas.openxmlformats.org/drawingml/2006/wordprocessingDrawing" xmlns:w10="urn:schemas-microsoft-com:office:word" xmlns:w="http://schemas.openxmlformats.org/wordprocessingml/2006/main" xmlns:w14="http://schemas.microsoft.com/office/word/2010/wordml" xmlns:w15="http://schemas.microsoft.com/office/word/2012/wordml" xmlns:w16cex="http://schemas.microsoft.com/office/word/2018/wordml/cex" xmlns:w16cid="http://schemas.microsoft.com/office/word/2016/wordml/cid" xmlns:w16="http://schemas.microsoft.com/office/word/2018/wordml" xmlns:w16du="http://schemas.microsoft.com/office/word/2023/wordml/word16du" xmlns:w16sdtdh="http://schemas.microsoft.com/office/word/2020/wordml/sdtdatahash" xmlns:w16se="http://schemas.microsoft.com/office/word/2015/wordml/symex" xmlns:wpg="http://schemas.microsoft.com/office/word/2010/wordprocessingGroup" xmlns:wpi="http://schemas.microsoft.com/office/word/2010/wordprocessingInk" xmlns:wne="http://schemas.microsoft.com/office/word/2006/wordml" xmlns:wps="http://schemas.microsoft.com/office/word/2010/wordprocessingShape" mc:Ignorable="w14 w15 w16se w16cid w16 w16cex w16sdtdh w16du wp14">
+<w:numbering xmlns:wpc="http://schemas.microsoft.com/office/word/2010/wordprocessingCanvas" xmlns:cx="http://schemas.microsoft.com/office/drawing/2014/chartex" xmlns:cx1="http://schemas.microsoft.com/office/drawing/2015/9/8/chartex" xmlns:cx2="http://schemas.microsoft.com/office/drawing/2015/10/21/chartex" xmlns:cx3="http://schemas.microsoft.com/office/drawing/2016/5/9/chartex" xmlns:cx4="http://schemas.microsoft.com/office/drawing/2016/5/10/chartex" xmlns:cx5="http://schemas.microsoft.com/office/drawing/2016/5/11/chartex" xmlns:cx6="http://schemas.microsoft.com/office/drawing/2016/5/12/chartex" xmlns:cx7="http://schemas.microsoft.com/office/drawing/2016/5/13/chartex" xmlns:cx8="http://schemas.microsoft.com/office/drawing/2016/5/14/chartex" xmlns:mc="http://schemas.openxmlformats.org/markup-compatibility/2006" xmlns:aink="http://schemas.microsoft.com/office/drawing/2016/ink" xmlns:am3d="http://schemas.microsoft.com/office/drawing/2017/model3d" xmlns:o="urn:schemas-microsoft-com:office:office" xmlns:oel="http://schemas.microsoft.com/office/2019/extlst" xmlns:r="http://schemas.openxmlformats.org/officeDocument/2006/relationships" xmlns:m="http://schemas.openxmlformats.org/officeDocument/2006/math" xmlns:v="urn:schemas-microsoft-com:vml" xmlns:wp14="http://schemas.microsoft.com/office/word/2010/wordprocessingDrawing" xmlns:wp="http://schemas.openxmlformats.org/drawingml/2006/wordprocessingDrawing" xmlns:w10="urn:schemas-microsoft-com:office:word" xmlns:w="http://schemas.openxmlformats.org/wordprocessingml/2006/main" xmlns:w14="http://schemas.microsoft.com/office/word/2010/wordml" xmlns:w15="http://schemas.microsoft.com/office/word/2012/wordml" xmlns:w16cex="http://schemas.microsoft.com/office/word/2018/wordml/cex" xmlns:w16cid="http://schemas.microsoft.com/office/word/2016/wordml/cid" xmlns:w16="http://schemas.microsoft.com/office/word/2018/wordml" xmlns:w16du="http://schemas.microsoft.com/office/word/2023/wordml/word16du" xmlns:w16sdtdh="http://schemas.microsoft.com/office/word/2020/wordml/sdtdatahash" xmlns:w16sdtfl="http://schemas.microsoft.com/office/word/2024/wordml/sdtformatlock" xmlns:w16se="http://schemas.microsoft.com/office/word/2015/wordml/symex" xmlns:wpg="http://schemas.microsoft.com/office/word/2010/wordprocessingGroup" xmlns:wpi="http://schemas.microsoft.com/office/word/2010/wordprocessingInk" xmlns:wne="http://schemas.microsoft.com/office/word/2006/wordml" xmlns:wps="http://schemas.microsoft.com/office/word/2010/wordprocessingShape" mc:Ignorable="w14 w15 w16se w16cid w16 w16cex w16sdtdh w16sdtfl w16du wp14">
   <w:abstractNum w:abstractNumId="0" w15:restartNumberingAfterBreak="0">
     <w:nsid w:val="41603313"/>
     <w:multiLevelType w:val="hybridMultilevel"/>
@@ -926,7 +1558,7 @@
 </file>
 
 <file path=word/styles.xml><?xml version="1.0" encoding="utf-8"?>
-<w:styles xmlns:mc="http://schemas.openxmlformats.org/markup-compatibility/2006" xmlns:r="http://schemas.openxmlformats.org/officeDocument/2006/relationships" xmlns:w="http://schemas.openxmlformats.org/wordprocessingml/2006/main" xmlns:w14="http://schemas.microsoft.com/office/word/2010/wordml" xmlns:w15="http://schemas.microsoft.com/office/word/2012/wordml" xmlns:w16cex="http://schemas.microsoft.com/office/word/2018/wordml/cex" xmlns:w16cid="http://schemas.microsoft.com/office/word/2016/wordml/cid" xmlns:w16="http://schemas.microsoft.com/office/word/2018/wordml" xmlns:w16du="http://schemas.microsoft.com/office/word/2023/wordml/word16du" xmlns:w16sdtdh="http://schemas.microsoft.com/office/word/2020/wordml/sdtdatahash" xmlns:w16se="http://schemas.microsoft.com/office/word/2015/wordml/symex" mc:Ignorable="w14 w15 w16se w16cid w16 w16cex w16sdtdh w16du">
+<w:styles xmlns:mc="http://schemas.openxmlformats.org/markup-compatibility/2006" xmlns:r="http://schemas.openxmlformats.org/officeDocument/2006/relationships" xmlns:w="http://schemas.openxmlformats.org/wordprocessingml/2006/main" xmlns:w14="http://schemas.microsoft.com/office/word/2010/wordml" xmlns:w15="http://schemas.microsoft.com/office/word/2012/wordml" xmlns:w16cex="http://schemas.microsoft.com/office/word/2018/wordml/cex" xmlns:w16cid="http://schemas.microsoft.com/office/word/2016/wordml/cid" xmlns:w16="http://schemas.microsoft.com/office/word/2018/wordml" xmlns:w16du="http://schemas.microsoft.com/office/word/2023/wordml/word16du" xmlns:w16sdtdh="http://schemas.microsoft.com/office/word/2020/wordml/sdtdatahash" xmlns:w16sdtfl="http://schemas.microsoft.com/office/word/2024/wordml/sdtformatlock" xmlns:w16se="http://schemas.microsoft.com/office/word/2015/wordml/symex" mc:Ignorable="w14 w15 w16se w16cid w16 w16cex w16sdtdh w16sdtfl w16du">
   <w:docDefaults>
     <w:rPrDefault>
       <w:rPr>

</xml_diff>